<commit_message>
Updated user manual & on-screen help, and updated doxy files
</commit_message>
<xml_diff>
--- a/Help_Files/Manual v2.19.0.docx
+++ b/Help_Files/Manual v2.19.0.docx
@@ -4391,15 +4391,7 @@
         <w:t xml:space="preserve">modes </w:t>
       </w:r>
       <w:r>
-        <w:t xml:space="preserve">are available from the 'Mode' menu.  These include 'Build/modify railway', 'Set preferred directions', 'Create a timetable' etc.  When any of these modes has been selected it will be seen that the 'File' and 'Mode' menus are greyed out and therefore unavailable.  In order to change modes or to carry out any operations from the 'File' menu the current mode must first be </w:t>
-      </w:r>
-      <w:proofErr w:type="spellStart"/>
-      <w:r>
-        <w:t>exited</w:t>
-      </w:r>
-      <w:proofErr w:type="spellEnd"/>
-      <w:r>
-        <w:t xml:space="preserve"> by clicking the red cross.  This will </w:t>
+        <w:t xml:space="preserve">are available from the 'Mode' menu.  These include 'Build/modify railway', 'Set preferred directions', 'Create a timetable' etc.  When any of these modes has been selected it will be seen that the 'File' and 'Mode' menus are greyed out and therefore unavailable.  In order to change modes or to carry out any operations from the 'File' menu the current mode must first be exited by clicking the red cross.  This will </w:t>
       </w:r>
       <w:r>
         <w:t>make the other menu items available again.</w:t>
@@ -8163,8 +8155,6 @@
         </w:rPr>
         <w:t>Adding</w:t>
       </w:r>
-      <w:bookmarkStart w:id="0" w:name="_GoBack"/>
-      <w:bookmarkEnd w:id="0"/>
       <w:r>
         <w:rPr>
           <w:b/>
@@ -8540,19 +8530,7 @@
     <w:p/>
     <w:p>
       <w:r>
-        <w:t xml:space="preserve">A quick way to select a new text font is to </w:t>
-      </w:r>
-      <w:r>
-        <w:t xml:space="preserve">left click the first character </w:t>
-      </w:r>
-      <w:r>
-        <w:t xml:space="preserve">of a piece of text in the desired font, and press 'enter' when the </w:t>
-      </w:r>
-      <w:r>
-        <w:t>edit box with the original text</w:t>
-      </w:r>
-      <w:r>
-        <w:t xml:space="preserve"> appears.  This will leave the original text in place but the selected font will have changed and can be used for new text or location names.</w:t>
+        <w:t>A quick way to select a new text font is to left click the first character of a piece of text in the desired font, and press 'enter' when the edit box with the original text appears.  This will leave the original text in place but the selected font will have changed and can be used for new text or location names.</w:t>
       </w:r>
     </w:p>
     <w:p>
@@ -21970,15 +21948,15 @@
         <w:t>try to ensure that the front of the front train doesn't exceed the end of the platform</w:t>
       </w:r>
       <w:r>
-        <w:t xml:space="preserve"> so as to remain protected by a </w:t>
-      </w:r>
-      <w:proofErr w:type="spellStart"/>
-      <w:r>
-        <w:t>sinal</w:t>
-      </w:r>
-      <w:proofErr w:type="spellEnd"/>
-      <w:r>
-        <w:t xml:space="preserve"> that </w:t>
+        <w:t xml:space="preserve"> so as to remain protected by a si</w:t>
+      </w:r>
+      <w:r>
+        <w:t>g</w:t>
+      </w:r>
+      <w:bookmarkStart w:id="0" w:name="_GoBack"/>
+      <w:bookmarkEnd w:id="0"/>
+      <w:r>
+        <w:t xml:space="preserve">nal that </w:t>
       </w:r>
       <w:proofErr w:type="gramStart"/>
       <w:r>
@@ -24120,10 +24098,7 @@
     <w:p/>
     <w:p>
       <w:r>
-        <w:t>Timetable integrity is validated with respect to internal consistency, not with respect to railway layout.  It is the user's responsibility to make sure that a timetable is consistent with the railway.</w:t>
-      </w:r>
-      <w:r>
-        <w:t xml:space="preserve">  For example i</w:t>
+        <w:t>Timetable integrity is validated with respect to internal consistency, not with respect to railway layout.  It is the user's responsibility to make sure that a timetable is consistent with the railway.  For example i</w:t>
       </w:r>
       <w:r>
         <w:t xml:space="preserve">f a train is to stop in sequence at A, B, C, D, but station layout is A, D, C, B, then when the train reaches D </w:t>
@@ -24378,10 +24353,7 @@
       </w:r>
       <w:proofErr w:type="spellEnd"/>
       <w:r>
-        <w:t xml:space="preserve"> events are named </w:t>
-      </w:r>
-      <w:r>
-        <w:t xml:space="preserve">from a preceding arrival or from </w:t>
+        <w:t xml:space="preserve"> events are named from a preceding arrival or from </w:t>
       </w:r>
       <w:proofErr w:type="gramStart"/>
       <w:r>
@@ -24402,8 +24374,94 @@
       </w:r>
       <w:proofErr w:type="spellEnd"/>
       <w:r>
-        <w:t xml:space="preserve"> event that is at a location,</w:t>
-      </w:r>
+        <w:t xml:space="preserve"> event that is at a location, and </w:t>
+      </w:r>
+      <w:proofErr w:type="spellStart"/>
+      <w:r>
+        <w:rPr>
+          <w:rFonts w:ascii="Arial" w:hAnsi="Arial"/>
+          <w:color w:val="0000FF"/>
+          <w:sz w:val="20"/>
+        </w:rPr>
+        <w:t>Sfs</w:t>
+      </w:r>
+      <w:proofErr w:type="spellEnd"/>
+      <w:r>
+        <w:t xml:space="preserve"> events named from the preceding </w:t>
+      </w:r>
+      <w:proofErr w:type="spellStart"/>
+      <w:r>
+        <w:rPr>
+          <w:rFonts w:ascii="Arial" w:hAnsi="Arial"/>
+          <w:color w:val="0000FF"/>
+          <w:sz w:val="20"/>
+        </w:rPr>
+        <w:t>fsp</w:t>
+      </w:r>
+      <w:proofErr w:type="spellEnd"/>
+      <w:r>
+        <w:t xml:space="preserve"> or </w:t>
+      </w:r>
+      <w:proofErr w:type="spellStart"/>
+      <w:r>
+        <w:rPr>
+          <w:rFonts w:ascii="Arial" w:hAnsi="Arial"/>
+          <w:color w:val="0000FF"/>
+          <w:sz w:val="20"/>
+        </w:rPr>
+        <w:t>rsp</w:t>
+      </w:r>
+      <w:proofErr w:type="spellEnd"/>
+      <w:r>
+        <w:t xml:space="preserve"> events.</w:t>
+      </w:r>
+      <w:r>
+        <w:t xml:space="preserve">  Therefore an </w:t>
+      </w:r>
+      <w:proofErr w:type="spellStart"/>
+      <w:r>
+        <w:rPr>
+          <w:rFonts w:ascii="Arial" w:hAnsi="Arial"/>
+          <w:color w:val="0000FF"/>
+          <w:sz w:val="20"/>
+        </w:rPr>
+        <w:t>Fns</w:t>
+      </w:r>
+      <w:proofErr w:type="spellEnd"/>
+      <w:r>
+        <w:t xml:space="preserve"> event can't follow </w:t>
+      </w:r>
+      <w:proofErr w:type="gramStart"/>
+      <w:r>
+        <w:t>an</w:t>
+      </w:r>
+      <w:proofErr w:type="gramEnd"/>
+      <w:r>
+        <w:t xml:space="preserve"> </w:t>
+      </w:r>
+      <w:proofErr w:type="spellStart"/>
+      <w:r>
+        <w:rPr>
+          <w:rFonts w:ascii="Arial" w:hAnsi="Arial"/>
+          <w:color w:val="0000FF"/>
+          <w:sz w:val="20"/>
+        </w:rPr>
+        <w:t>Sfs</w:t>
+      </w:r>
+      <w:proofErr w:type="spellEnd"/>
+      <w:r>
+        <w:t xml:space="preserve"> event without a departure and arrival between them, and </w:t>
+      </w:r>
+      <w:proofErr w:type="spellStart"/>
+      <w:r>
+        <w:rPr>
+          <w:rFonts w:ascii="Arial" w:hAnsi="Arial"/>
+          <w:color w:val="0000FF"/>
+          <w:sz w:val="20"/>
+        </w:rPr>
+        <w:t>fsp</w:t>
+      </w:r>
+      <w:proofErr w:type="spellEnd"/>
       <w:r>
         <w:t xml:space="preserve"> and </w:t>
       </w:r>
@@ -24414,125 +24472,30 @@
           <w:color w:val="0000FF"/>
           <w:sz w:val="20"/>
         </w:rPr>
+        <w:t>rsp</w:t>
+      </w:r>
+      <w:proofErr w:type="spellEnd"/>
+      <w:r>
+        <w:t xml:space="preserve"> events can</w:t>
+      </w:r>
+      <w:r>
+        <w:t>'</w:t>
+      </w:r>
+      <w:r>
+        <w:t xml:space="preserve">t follow an </w:t>
+      </w:r>
+      <w:proofErr w:type="spellStart"/>
+      <w:r>
+        <w:rPr>
+          <w:rFonts w:ascii="Arial" w:hAnsi="Arial"/>
+          <w:color w:val="0000FF"/>
+          <w:sz w:val="20"/>
+        </w:rPr>
         <w:t>Sfs</w:t>
       </w:r>
       <w:proofErr w:type="spellEnd"/>
       <w:r>
-        <w:t xml:space="preserve"> events named from the preceding </w:t>
-      </w:r>
-      <w:proofErr w:type="spellStart"/>
-      <w:r>
-        <w:rPr>
-          <w:rFonts w:ascii="Arial" w:hAnsi="Arial"/>
-          <w:color w:val="0000FF"/>
-          <w:sz w:val="20"/>
-        </w:rPr>
-        <w:t>fsp</w:t>
-      </w:r>
-      <w:proofErr w:type="spellEnd"/>
-      <w:r>
-        <w:t xml:space="preserve"> or </w:t>
-      </w:r>
-      <w:proofErr w:type="spellStart"/>
-      <w:r>
-        <w:rPr>
-          <w:rFonts w:ascii="Arial" w:hAnsi="Arial"/>
-          <w:color w:val="0000FF"/>
-          <w:sz w:val="20"/>
-        </w:rPr>
-        <w:t>rsp</w:t>
-      </w:r>
-      <w:proofErr w:type="spellEnd"/>
-      <w:r>
-        <w:t xml:space="preserve"> events.</w:t>
-      </w:r>
-      <w:r>
-        <w:t xml:space="preserve">  Therefore an </w:t>
-      </w:r>
-      <w:proofErr w:type="spellStart"/>
-      <w:r>
-        <w:rPr>
-          <w:rFonts w:ascii="Arial" w:hAnsi="Arial"/>
-          <w:color w:val="0000FF"/>
-          <w:sz w:val="20"/>
-        </w:rPr>
-        <w:t>Fns</w:t>
-      </w:r>
-      <w:proofErr w:type="spellEnd"/>
-      <w:r>
-        <w:t xml:space="preserve"> event can't follow </w:t>
-      </w:r>
-      <w:proofErr w:type="gramStart"/>
-      <w:r>
-        <w:t>an</w:t>
-      </w:r>
-      <w:proofErr w:type="gramEnd"/>
-      <w:r>
-        <w:t xml:space="preserve"> </w:t>
-      </w:r>
-      <w:proofErr w:type="spellStart"/>
-      <w:r>
-        <w:rPr>
-          <w:rFonts w:ascii="Arial" w:hAnsi="Arial"/>
-          <w:color w:val="0000FF"/>
-          <w:sz w:val="20"/>
-        </w:rPr>
-        <w:t>Sfs</w:t>
-      </w:r>
-      <w:proofErr w:type="spellEnd"/>
-      <w:r>
-        <w:t xml:space="preserve"> event without a departure and arrival between them, and </w:t>
-      </w:r>
-      <w:proofErr w:type="spellStart"/>
-      <w:r>
-        <w:rPr>
-          <w:rFonts w:ascii="Arial" w:hAnsi="Arial"/>
-          <w:color w:val="0000FF"/>
-          <w:sz w:val="20"/>
-        </w:rPr>
-        <w:t>fsp</w:t>
-      </w:r>
-      <w:proofErr w:type="spellEnd"/>
-      <w:r>
-        <w:t xml:space="preserve"> and </w:t>
-      </w:r>
-      <w:proofErr w:type="spellStart"/>
-      <w:r>
-        <w:rPr>
-          <w:rFonts w:ascii="Arial" w:hAnsi="Arial"/>
-          <w:color w:val="0000FF"/>
-          <w:sz w:val="20"/>
-        </w:rPr>
-        <w:t>rsp</w:t>
-      </w:r>
-      <w:proofErr w:type="spellEnd"/>
-      <w:r>
-        <w:t xml:space="preserve"> events can</w:t>
-      </w:r>
-      <w:r>
-        <w:t>'</w:t>
-      </w:r>
-      <w:r>
-        <w:t xml:space="preserve">t follow an </w:t>
-      </w:r>
-      <w:proofErr w:type="spellStart"/>
-      <w:r>
-        <w:rPr>
-          <w:rFonts w:ascii="Arial" w:hAnsi="Arial"/>
-          <w:color w:val="0000FF"/>
-          <w:sz w:val="20"/>
-        </w:rPr>
-        <w:t>Sfs</w:t>
-      </w:r>
-      <w:proofErr w:type="spellEnd"/>
-      <w:r>
-        <w:t xml:space="preserve"> event again </w:t>
-      </w:r>
-      <w:r>
-        <w:t>without a departure and arrival between them</w:t>
-      </w:r>
-      <w:r>
-        <w:t>.  These are the restrictions that are likely to be encountered in practice, but in almost all cases there will be workarounds available.</w:t>
+        <w:t xml:space="preserve"> event again without a departure and arrival between them.  These are the restrictions that are likely to be encountered in practice, but in almost all cases there will be workarounds available.</w:t>
       </w:r>
     </w:p>
     <w:p/>
@@ -43119,7 +43082,7 @@
 </file>
 
 <file path=customXml/itemProps1.xml><?xml version="1.0" encoding="utf-8"?>
-<ds:datastoreItem xmlns:ds="http://schemas.openxmlformats.org/officeDocument/2006/customXml" ds:itemID="{5D55D64A-8277-4E3D-B681-990EE9F547BA}">
+<ds:datastoreItem xmlns:ds="http://schemas.openxmlformats.org/officeDocument/2006/customXml" ds:itemID="{612C8C86-6EB3-4C47-B79F-74D815A3C4FD}">
   <ds:schemaRefs>
     <ds:schemaRef ds:uri="http://schemas.openxmlformats.org/officeDocument/2006/bibliography"/>
   </ds:schemaRefs>

</xml_diff>

<commit_message>
Minor update to manual
</commit_message>
<xml_diff>
--- a/Help_Files/Manual v2.19.0.docx
+++ b/Help_Files/Manual v2.19.0.docx
@@ -1851,17 +1851,10 @@
     <w:p>
       <w:r>
         <w:tab/>
-      </w:r>
-      <w:proofErr w:type="gramStart"/>
-      <w:r>
         <w:t xml:space="preserve">5.9  </w:t>
       </w:r>
       <w:r>
-        <w:t>Non</w:t>
-      </w:r>
-      <w:proofErr w:type="gramEnd"/>
-      <w:r>
-        <w:t>-timetabled services</w:t>
+        <w:t>Non-timetabled services</w:t>
       </w:r>
       <w:r>
         <w:tab/>
@@ -1888,8 +1881,10 @@
         <w:t>3</w:t>
       </w:r>
       <w:r>
-        <w:t>5</w:t>
-      </w:r>
+        <w:t>6</w:t>
+      </w:r>
+      <w:bookmarkStart w:id="0" w:name="_GoBack"/>
+      <w:bookmarkEnd w:id="0"/>
     </w:p>
     <w:p>
       <w:r>
@@ -25731,12 +25726,7 @@
         <w:t>chronological) order of train starting time using the 'Time Order' button.  This works similarly to alphabetical order in terms of saving entries and warnings during use.</w:t>
       </w:r>
       <w:r>
-        <w:t xml:space="preserve">  Trains are updated in the order in which they appear in the timetable, which isn't noticeable in normal circumstances, but if there are severe delays and several trains are waiting to enter the railway but can't because other trains are obstructing their entry, they will only enter in proper </w:t>
-      </w:r>
-      <w:bookmarkStart w:id="0" w:name="_GoBack"/>
-      <w:bookmarkEnd w:id="0"/>
-      <w:r>
-        <w:t>time order if the timetable is listed in time order.</w:t>
+        <w:t xml:space="preserve">  Trains are updated in the order in which they appear in the timetable, which isn't noticeable in normal circumstances, but if there are severe delays and several trains are waiting to enter the railway but can't because other trains are obstructing their entry, they will only enter in proper time order if the timetable is listed in time order.</w:t>
       </w:r>
     </w:p>
     <w:p/>
@@ -43151,7 +43141,7 @@
 </file>
 
 <file path=customXml/itemProps1.xml><?xml version="1.0" encoding="utf-8"?>
-<ds:datastoreItem xmlns:ds="http://schemas.openxmlformats.org/officeDocument/2006/customXml" ds:itemID="{331D0A58-124B-46D8-A526-E8D1FADEEDD4}">
+<ds:datastoreItem xmlns:ds="http://schemas.openxmlformats.org/officeDocument/2006/customXml" ds:itemID="{DCB83EEE-ABCF-44F3-B578-5A56866D9604}">
   <ds:schemaRefs>
     <ds:schemaRef ds:uri="http://schemas.openxmlformats.org/officeDocument/2006/bibliography"/>
   </ds:schemaRefs>

</xml_diff>